<commit_message>
Updated worksheets and training notes
</commit_message>
<xml_diff>
--- a/session_4/slides/Teacher Training Notes - Session 4 .docx
+++ b/session_4/slides/Teacher Training Notes - Session 4 .docx
@@ -988,19 +988,7 @@
         <w:rPr>
           <w:rFonts w:cstheme="minorHAnsi"/>
         </w:rPr>
-        <w:t>In this course, we focuss</w:t>
-      </w:r>
-      <w:r>
-        <w:rPr>
-          <w:rFonts w:cstheme="minorHAnsi"/>
-        </w:rPr>
-        <w:t>ed</w:t>
-      </w:r>
-      <w:r>
-        <w:rPr>
-          <w:rFonts w:cstheme="minorHAnsi"/>
-        </w:rPr>
-        <w:t xml:space="preserve"> mainly on lists and dictionaries. </w:t>
+        <w:t xml:space="preserve">In this course, we focussed mainly on lists and dictionaries. </w:t>
       </w:r>
     </w:p>
     <w:p>
@@ -1531,879 +1519,871 @@
         </w:rPr>
         <w:t xml:space="preserve">We have already come across lots of functions, such as print, length, upper, lower. </w:t>
       </w:r>
+    </w:p>
+    <w:p>
+      <w:pPr>
+        <w:rPr>
+          <w:rFonts w:cstheme="minorHAnsi"/>
+        </w:rPr>
+      </w:pPr>
+    </w:p>
+    <w:p>
+      <w:pPr>
+        <w:rPr>
+          <w:rFonts w:cstheme="minorHAnsi"/>
+        </w:rPr>
+      </w:pPr>
+      <w:r>
+        <w:rPr>
+          <w:rFonts w:cstheme="minorHAnsi"/>
+        </w:rPr>
+        <w:t>Slide 1</w:t>
+      </w:r>
+      <w:r>
+        <w:rPr>
+          <w:rFonts w:cstheme="minorHAnsi"/>
+        </w:rPr>
+        <w:t>6</w:t>
+      </w:r>
+      <w:r>
+        <w:rPr>
+          <w:rFonts w:cstheme="minorHAnsi"/>
+        </w:rPr>
+        <w:t xml:space="preserve"> - </w:t>
+      </w:r>
+      <w:r>
+        <w:rPr>
+          <w:rFonts w:cstheme="minorHAnsi"/>
+        </w:rPr>
+        <w:t>Functions — Create</w:t>
+      </w:r>
+    </w:p>
+    <w:p>
+      <w:pPr>
+        <w:pStyle w:val="ListParagraph"/>
+        <w:numPr>
+          <w:ilvl w:val="0"/>
+          <w:numId w:val="19"/>
+        </w:numPr>
+        <w:rPr>
+          <w:rFonts w:cstheme="minorHAnsi"/>
+        </w:rPr>
+      </w:pPr>
+      <w:r>
+        <w:rPr>
+          <w:rFonts w:cstheme="minorHAnsi"/>
+        </w:rPr>
+        <w:t>In Python, a function is defined using the def key word followed by round brackets, that can be left empty or have a parameter passed through it and then a colon</w:t>
+      </w:r>
+      <w:r>
+        <w:rPr>
+          <w:rFonts w:cstheme="minorHAnsi"/>
+        </w:rPr>
+        <w:t xml:space="preserve">. </w:t>
+      </w:r>
+    </w:p>
+    <w:p>
+      <w:pPr>
+        <w:pStyle w:val="ListParagraph"/>
+        <w:rPr>
+          <w:rFonts w:cstheme="minorHAnsi"/>
+        </w:rPr>
+      </w:pPr>
+    </w:p>
+    <w:p>
+      <w:pPr>
+        <w:rPr>
+          <w:rFonts w:cstheme="minorHAnsi"/>
+        </w:rPr>
+      </w:pPr>
+      <w:r>
+        <w:rPr>
+          <w:rFonts w:cstheme="minorHAnsi"/>
+        </w:rPr>
+        <w:t>Slide 1</w:t>
+      </w:r>
+      <w:r>
+        <w:rPr>
+          <w:rFonts w:cstheme="minorHAnsi"/>
+        </w:rPr>
+        <w:t>7</w:t>
+      </w:r>
+      <w:r>
+        <w:rPr>
+          <w:rFonts w:cstheme="minorHAnsi"/>
+        </w:rPr>
+        <w:t xml:space="preserve"> - </w:t>
+      </w:r>
+      <w:r>
+        <w:rPr>
+          <w:rFonts w:cstheme="minorHAnsi"/>
+        </w:rPr>
+        <w:t>Functions — Create</w:t>
+      </w:r>
+    </w:p>
+    <w:p>
+      <w:pPr>
+        <w:pStyle w:val="ListParagraph"/>
+        <w:numPr>
+          <w:ilvl w:val="0"/>
+          <w:numId w:val="20"/>
+        </w:numPr>
+        <w:rPr>
+          <w:rFonts w:cstheme="minorHAnsi"/>
+        </w:rPr>
+      </w:pPr>
+      <w:r>
+        <w:rPr>
+          <w:rFonts w:cstheme="minorHAnsi"/>
+        </w:rPr>
+        <w:t xml:space="preserve">This is the syntax for a function. </w:t>
+      </w:r>
+    </w:p>
+    <w:p>
+      <w:pPr>
+        <w:pStyle w:val="ListParagraph"/>
+        <w:numPr>
+          <w:ilvl w:val="0"/>
+          <w:numId w:val="20"/>
+        </w:numPr>
+        <w:rPr>
+          <w:rFonts w:cstheme="minorHAnsi"/>
+        </w:rPr>
+      </w:pPr>
+      <w:r>
+        <w:rPr>
+          <w:rFonts w:cstheme="minorHAnsi"/>
+        </w:rPr>
+        <w:t xml:space="preserve">You should name a function like you would a variable, lowercase, no punctuation, underscore instead of spaces and have the name explain what the function does. </w:t>
+      </w:r>
+    </w:p>
+    <w:p>
+      <w:pPr>
+        <w:rPr>
+          <w:rFonts w:cstheme="minorHAnsi"/>
+        </w:rPr>
+      </w:pPr>
+    </w:p>
+    <w:p>
+      <w:pPr>
+        <w:rPr>
+          <w:rFonts w:cstheme="minorHAnsi"/>
+        </w:rPr>
+      </w:pPr>
+      <w:r>
+        <w:rPr>
+          <w:rFonts w:cstheme="minorHAnsi"/>
+        </w:rPr>
+        <w:t>Slide 1</w:t>
+      </w:r>
+      <w:r>
+        <w:rPr>
+          <w:rFonts w:cstheme="minorHAnsi"/>
+        </w:rPr>
+        <w:t>8</w:t>
+      </w:r>
+      <w:r>
+        <w:rPr>
+          <w:rFonts w:cstheme="minorHAnsi"/>
+        </w:rPr>
+        <w:t xml:space="preserve"> - </w:t>
+      </w:r>
+      <w:r>
+        <w:rPr>
+          <w:rFonts w:cstheme="minorHAnsi"/>
+        </w:rPr>
+        <w:t>Functions — Call</w:t>
+      </w:r>
+    </w:p>
+    <w:p>
+      <w:pPr>
+        <w:pStyle w:val="ListParagraph"/>
+        <w:numPr>
+          <w:ilvl w:val="0"/>
+          <w:numId w:val="21"/>
+        </w:numPr>
+        <w:rPr>
+          <w:rFonts w:cstheme="minorHAnsi"/>
+        </w:rPr>
+      </w:pPr>
+      <w:r>
+        <w:rPr>
+          <w:rFonts w:cstheme="minorHAnsi"/>
+        </w:rPr>
+        <w:t xml:space="preserve">To use or call a function, you type the name of the function followed by the round brackets. </w:t>
+      </w:r>
+    </w:p>
+    <w:p>
+      <w:pPr>
+        <w:pStyle w:val="ListParagraph"/>
+        <w:numPr>
+          <w:ilvl w:val="0"/>
+          <w:numId w:val="21"/>
+        </w:numPr>
+        <w:rPr>
+          <w:rFonts w:cstheme="minorHAnsi"/>
+        </w:rPr>
+      </w:pPr>
+      <w:proofErr w:type="gramStart"/>
+      <w:r>
+        <w:rPr>
+          <w:rFonts w:cstheme="minorHAnsi"/>
+        </w:rPr>
+        <w:t>So</w:t>
+      </w:r>
+      <w:proofErr w:type="gramEnd"/>
+      <w:r>
+        <w:rPr>
+          <w:rFonts w:cstheme="minorHAnsi"/>
+        </w:rPr>
+        <w:t xml:space="preserve"> In this example, if you look at the code within the function, it will print “Hello World”, so if you call the function, at the bottom of the example, this will run the code within the function and print “Hello World”. </w:t>
+      </w:r>
+    </w:p>
+    <w:p>
+      <w:pPr>
+        <w:rPr>
+          <w:rFonts w:cstheme="minorHAnsi"/>
+        </w:rPr>
+      </w:pPr>
+    </w:p>
+    <w:p>
+      <w:pPr>
+        <w:rPr>
+          <w:rFonts w:cstheme="minorHAnsi"/>
+        </w:rPr>
+      </w:pPr>
+      <w:r>
+        <w:rPr>
+          <w:rFonts w:cstheme="minorHAnsi"/>
+        </w:rPr>
+        <w:t xml:space="preserve">Slide </w:t>
+      </w:r>
+      <w:r>
+        <w:rPr>
+          <w:rFonts w:cstheme="minorHAnsi"/>
+        </w:rPr>
+        <w:t>19</w:t>
+      </w:r>
+      <w:r>
+        <w:rPr>
+          <w:rFonts w:cstheme="minorHAnsi"/>
+        </w:rPr>
+        <w:t xml:space="preserve"> - </w:t>
+      </w:r>
+      <w:r>
+        <w:rPr>
+          <w:rFonts w:cstheme="minorHAnsi"/>
+        </w:rPr>
+        <w:t>Functions — Parameters</w:t>
+      </w:r>
+    </w:p>
+    <w:p>
+      <w:pPr>
+        <w:pStyle w:val="ListParagraph"/>
+        <w:numPr>
+          <w:ilvl w:val="0"/>
+          <w:numId w:val="22"/>
+        </w:numPr>
+        <w:rPr>
+          <w:rFonts w:cstheme="minorHAnsi"/>
+        </w:rPr>
+      </w:pPr>
+      <w:r>
+        <w:rPr>
+          <w:rFonts w:cstheme="minorHAnsi"/>
+        </w:rPr>
+        <w:t xml:space="preserve">As stated earlier, parameters are data we can pass the function. </w:t>
+      </w:r>
+    </w:p>
+    <w:p>
+      <w:pPr>
+        <w:pStyle w:val="ListParagraph"/>
+        <w:numPr>
+          <w:ilvl w:val="0"/>
+          <w:numId w:val="22"/>
+        </w:numPr>
+        <w:rPr>
+          <w:rFonts w:cstheme="minorHAnsi"/>
+        </w:rPr>
+      </w:pPr>
+      <w:r>
+        <w:rPr>
+          <w:rFonts w:cstheme="minorHAnsi"/>
+        </w:rPr>
+        <w:t xml:space="preserve">In this example, in the brackets we have defined a variable ‘name’, so anything we pass in the brackets when calling the function will </w:t>
+      </w:r>
+      <w:r>
+        <w:rPr>
+          <w:rFonts w:cstheme="minorHAnsi"/>
+        </w:rPr>
+        <w:t xml:space="preserve">be passed to the name variable within the code. </w:t>
+      </w:r>
+    </w:p>
+    <w:p>
+      <w:pPr>
+        <w:pStyle w:val="ListParagraph"/>
+        <w:numPr>
+          <w:ilvl w:val="0"/>
+          <w:numId w:val="22"/>
+        </w:numPr>
+        <w:rPr>
+          <w:rFonts w:cstheme="minorHAnsi"/>
+        </w:rPr>
+      </w:pPr>
+      <w:r>
+        <w:rPr>
+          <w:rFonts w:cstheme="minorHAnsi"/>
+        </w:rPr>
+        <w:t>So as the example shows, when calling the function and adding the different names, it will print “Hello Alice”, “Hello Bob” and “Hello Charlie” concurrently.</w:t>
+      </w:r>
+    </w:p>
+    <w:p>
+      <w:pPr>
+        <w:rPr>
+          <w:rFonts w:cstheme="minorHAnsi"/>
+        </w:rPr>
+      </w:pPr>
+    </w:p>
+    <w:p>
+      <w:pPr>
+        <w:rPr>
+          <w:rFonts w:cstheme="minorHAnsi"/>
+        </w:rPr>
+      </w:pPr>
+      <w:r>
+        <w:rPr>
+          <w:rFonts w:cstheme="minorHAnsi"/>
+        </w:rPr>
+        <w:t>Slide 2</w:t>
+      </w:r>
+      <w:r>
+        <w:rPr>
+          <w:rFonts w:cstheme="minorHAnsi"/>
+        </w:rPr>
+        <w:t>0</w:t>
+      </w:r>
+      <w:r>
+        <w:rPr>
+          <w:rFonts w:cstheme="minorHAnsi"/>
+        </w:rPr>
+        <w:t xml:space="preserve"> - </w:t>
+      </w:r>
+      <w:r>
+        <w:rPr>
+          <w:rFonts w:cstheme="minorHAnsi"/>
+        </w:rPr>
+        <w:t>Functions — Parameters</w:t>
+      </w:r>
+    </w:p>
+    <w:p>
+      <w:pPr>
+        <w:pStyle w:val="ListParagraph"/>
+        <w:numPr>
+          <w:ilvl w:val="0"/>
+          <w:numId w:val="23"/>
+        </w:numPr>
+        <w:rPr>
+          <w:rFonts w:cstheme="minorHAnsi"/>
+        </w:rPr>
+      </w:pPr>
+      <w:r>
+        <w:rPr>
+          <w:rFonts w:cstheme="minorHAnsi"/>
+        </w:rPr>
+        <w:t xml:space="preserve">This example shows that you can pass multiple parameters to your function, this one will take a name and age and put that into the code. </w:t>
+      </w:r>
+    </w:p>
+    <w:p>
+      <w:pPr>
+        <w:pStyle w:val="ListParagraph"/>
+        <w:numPr>
+          <w:ilvl w:val="0"/>
+          <w:numId w:val="23"/>
+        </w:numPr>
+        <w:rPr>
+          <w:rFonts w:cstheme="minorHAnsi"/>
+        </w:rPr>
+      </w:pPr>
+      <w:proofErr w:type="gramStart"/>
+      <w:r>
+        <w:rPr>
+          <w:rFonts w:cstheme="minorHAnsi"/>
+        </w:rPr>
+        <w:t>So</w:t>
+      </w:r>
+      <w:proofErr w:type="gramEnd"/>
+      <w:r>
+        <w:rPr>
+          <w:rFonts w:cstheme="minorHAnsi"/>
+        </w:rPr>
+        <w:t xml:space="preserve"> when the first one is called, what will it print?</w:t>
+      </w:r>
+    </w:p>
+    <w:p>
+      <w:pPr>
+        <w:pStyle w:val="ListParagraph"/>
+        <w:numPr>
+          <w:ilvl w:val="0"/>
+          <w:numId w:val="23"/>
+        </w:numPr>
+        <w:rPr>
+          <w:rFonts w:cstheme="minorHAnsi"/>
+        </w:rPr>
+      </w:pPr>
+      <w:r>
+        <w:rPr>
+          <w:rFonts w:cstheme="minorHAnsi"/>
+        </w:rPr>
+        <w:t xml:space="preserve">Hello Alice. I’m 22 years old. In 10 </w:t>
+      </w:r>
+      <w:proofErr w:type="spellStart"/>
+      <w:proofErr w:type="gramStart"/>
+      <w:r>
+        <w:rPr>
+          <w:rFonts w:cstheme="minorHAnsi"/>
+        </w:rPr>
+        <w:t>years</w:t>
+      </w:r>
+      <w:proofErr w:type="gramEnd"/>
+      <w:r>
+        <w:rPr>
+          <w:rFonts w:cstheme="minorHAnsi"/>
+        </w:rPr>
+        <w:t xml:space="preserve"> time</w:t>
+      </w:r>
+      <w:proofErr w:type="spellEnd"/>
+      <w:r>
+        <w:rPr>
+          <w:rFonts w:cstheme="minorHAnsi"/>
+        </w:rPr>
+        <w:t xml:space="preserve">, I will be 32. </w:t>
+      </w:r>
+    </w:p>
+    <w:p>
+      <w:pPr>
+        <w:rPr>
+          <w:rFonts w:cstheme="minorHAnsi"/>
+        </w:rPr>
+      </w:pPr>
+    </w:p>
+    <w:p>
+      <w:pPr>
+        <w:rPr>
+          <w:rFonts w:cstheme="minorHAnsi"/>
+        </w:rPr>
+      </w:pPr>
+      <w:r>
+        <w:rPr>
+          <w:rFonts w:cstheme="minorHAnsi"/>
+        </w:rPr>
+        <w:t>Slide 2</w:t>
+      </w:r>
+      <w:r>
+        <w:rPr>
+          <w:rFonts w:cstheme="minorHAnsi"/>
+        </w:rPr>
+        <w:t>1</w:t>
+      </w:r>
+      <w:r>
+        <w:rPr>
+          <w:rFonts w:cstheme="minorHAnsi"/>
+        </w:rPr>
+        <w:t xml:space="preserve"> - </w:t>
+      </w:r>
+      <w:r>
+        <w:rPr>
+          <w:rFonts w:cstheme="minorHAnsi"/>
+        </w:rPr>
+        <w:t>Functions — Parameters</w:t>
+      </w:r>
+    </w:p>
+    <w:p>
+      <w:pPr>
+        <w:pStyle w:val="ListParagraph"/>
+        <w:numPr>
+          <w:ilvl w:val="0"/>
+          <w:numId w:val="24"/>
+        </w:numPr>
+        <w:rPr>
+          <w:rFonts w:cstheme="minorHAnsi"/>
+        </w:rPr>
+      </w:pPr>
+      <w:r>
+        <w:rPr>
+          <w:rFonts w:cstheme="minorHAnsi"/>
+        </w:rPr>
+        <w:t>This function will take three parameters, and multiply them together.</w:t>
+      </w:r>
+    </w:p>
+    <w:p>
+      <w:pPr>
+        <w:pStyle w:val="ListParagraph"/>
+        <w:numPr>
+          <w:ilvl w:val="0"/>
+          <w:numId w:val="24"/>
+        </w:numPr>
+        <w:rPr>
+          <w:rFonts w:cstheme="minorHAnsi"/>
+        </w:rPr>
+      </w:pPr>
+      <w:r>
+        <w:rPr>
+          <w:rFonts w:cstheme="minorHAnsi"/>
+        </w:rPr>
+        <w:t xml:space="preserve">It then casts the answer to a string so it can be concatenated with a string. </w:t>
+      </w:r>
+    </w:p>
+    <w:p>
+      <w:pPr>
+        <w:pStyle w:val="ListParagraph"/>
+        <w:numPr>
+          <w:ilvl w:val="0"/>
+          <w:numId w:val="24"/>
+        </w:numPr>
+        <w:rPr>
+          <w:rFonts w:cstheme="minorHAnsi"/>
+        </w:rPr>
+      </w:pPr>
+      <w:proofErr w:type="gramStart"/>
+      <w:r>
+        <w:rPr>
+          <w:rFonts w:cstheme="minorHAnsi"/>
+        </w:rPr>
+        <w:t>So</w:t>
+      </w:r>
+      <w:proofErr w:type="gramEnd"/>
+      <w:r>
+        <w:rPr>
+          <w:rFonts w:cstheme="minorHAnsi"/>
+        </w:rPr>
+        <w:t xml:space="preserve"> </w:t>
+      </w:r>
+      <w:r>
+        <w:rPr>
+          <w:rFonts w:cstheme="minorHAnsi"/>
+        </w:rPr>
+        <w:t>what will be printed in these two examples?</w:t>
+      </w:r>
+    </w:p>
+    <w:p>
+      <w:pPr>
+        <w:pStyle w:val="ListParagraph"/>
+        <w:numPr>
+          <w:ilvl w:val="0"/>
+          <w:numId w:val="24"/>
+        </w:numPr>
+        <w:rPr>
+          <w:rFonts w:cstheme="minorHAnsi"/>
+        </w:rPr>
+      </w:pPr>
+      <w:r>
+        <w:rPr>
+          <w:rFonts w:cstheme="minorHAnsi"/>
+        </w:rPr>
+        <w:t>The area is 144</w:t>
+      </w:r>
+    </w:p>
+    <w:p>
+      <w:pPr>
+        <w:pStyle w:val="ListParagraph"/>
+        <w:numPr>
+          <w:ilvl w:val="0"/>
+          <w:numId w:val="24"/>
+        </w:numPr>
+        <w:rPr>
+          <w:rFonts w:cstheme="minorHAnsi"/>
+        </w:rPr>
+      </w:pPr>
+      <w:r>
+        <w:rPr>
+          <w:rFonts w:cstheme="minorHAnsi"/>
+        </w:rPr>
+        <w:t>The area is 840</w:t>
+      </w:r>
+    </w:p>
+    <w:p>
+      <w:pPr>
+        <w:rPr>
+          <w:rFonts w:cstheme="minorHAnsi"/>
+        </w:rPr>
+      </w:pPr>
+    </w:p>
+    <w:p>
+      <w:pPr>
+        <w:rPr>
+          <w:rFonts w:cstheme="minorHAnsi"/>
+        </w:rPr>
+      </w:pPr>
+    </w:p>
+    <w:p>
+      <w:pPr>
+        <w:rPr>
+          <w:rFonts w:cstheme="minorHAnsi"/>
+        </w:rPr>
+      </w:pPr>
+      <w:r>
+        <w:rPr>
+          <w:rFonts w:cstheme="minorHAnsi"/>
+        </w:rPr>
+        <w:t>Slide 2</w:t>
+      </w:r>
+      <w:r>
+        <w:rPr>
+          <w:rFonts w:cstheme="minorHAnsi"/>
+        </w:rPr>
+        <w:t>2</w:t>
+      </w:r>
+      <w:r>
+        <w:rPr>
+          <w:rFonts w:cstheme="minorHAnsi"/>
+        </w:rPr>
+        <w:t xml:space="preserve"> - </w:t>
+      </w:r>
+      <w:r>
+        <w:rPr>
+          <w:rFonts w:cstheme="minorHAnsi"/>
+        </w:rPr>
+        <w:t>Functions — Parameters</w:t>
+      </w:r>
+    </w:p>
+    <w:p>
+      <w:pPr>
+        <w:pStyle w:val="ListParagraph"/>
+        <w:numPr>
+          <w:ilvl w:val="0"/>
+          <w:numId w:val="25"/>
+        </w:numPr>
+        <w:rPr>
+          <w:rFonts w:cstheme="minorHAnsi"/>
+        </w:rPr>
+      </w:pPr>
+      <w:r>
+        <w:rPr>
+          <w:rFonts w:cstheme="minorHAnsi"/>
+        </w:rPr>
+        <w:t>Here is the syntax for including parameters to your function.</w:t>
+      </w:r>
+    </w:p>
+    <w:p>
+      <w:pPr>
+        <w:rPr>
+          <w:rFonts w:cstheme="minorHAnsi"/>
+        </w:rPr>
+      </w:pPr>
+    </w:p>
+    <w:p>
+      <w:pPr>
+        <w:rPr>
+          <w:rFonts w:cstheme="minorHAnsi"/>
+        </w:rPr>
+      </w:pPr>
+      <w:r>
+        <w:rPr>
+          <w:rFonts w:cstheme="minorHAnsi"/>
+        </w:rPr>
+        <w:t>Slide 2</w:t>
+      </w:r>
+      <w:r>
+        <w:rPr>
+          <w:rFonts w:cstheme="minorHAnsi"/>
+        </w:rPr>
+        <w:t>3</w:t>
+      </w:r>
+      <w:r>
+        <w:rPr>
+          <w:rFonts w:cstheme="minorHAnsi"/>
+        </w:rPr>
+        <w:t xml:space="preserve"> - </w:t>
+      </w:r>
+      <w:r>
+        <w:rPr>
+          <w:rFonts w:cstheme="minorHAnsi"/>
+        </w:rPr>
+        <w:t>Coding Time</w:t>
+      </w:r>
+      <w:r>
+        <w:rPr>
+          <w:rFonts w:cstheme="minorHAnsi"/>
+        </w:rPr>
+        <w:t xml:space="preserve"> - </w:t>
+      </w:r>
+      <w:r>
+        <w:rPr>
+          <w:rFonts w:cstheme="minorHAnsi"/>
+        </w:rPr>
+        <w:t>Section A</w:t>
+      </w:r>
+    </w:p>
+    <w:p>
+      <w:pPr>
+        <w:pStyle w:val="ListParagraph"/>
+        <w:numPr>
+          <w:ilvl w:val="0"/>
+          <w:numId w:val="2"/>
+        </w:numPr>
+        <w:rPr>
+          <w:rFonts w:cstheme="minorHAnsi"/>
+        </w:rPr>
+      </w:pPr>
+      <w:r>
+        <w:rPr>
+          <w:rFonts w:cstheme="minorHAnsi"/>
+        </w:rPr>
+        <w:t>Now, it’s your time to try some coding, please refer to Section A on your worksheets.</w:t>
+      </w:r>
+    </w:p>
+    <w:p>
+      <w:pPr>
+        <w:pStyle w:val="ListParagraph"/>
+        <w:numPr>
+          <w:ilvl w:val="0"/>
+          <w:numId w:val="2"/>
+        </w:numPr>
+        <w:rPr>
+          <w:rFonts w:cstheme="minorHAnsi"/>
+        </w:rPr>
+      </w:pPr>
+      <w:r>
+        <w:rPr>
+          <w:rFonts w:cstheme="minorHAnsi"/>
+        </w:rPr>
+        <w:t xml:space="preserve">You’ll have </w:t>
+      </w:r>
+      <w:r>
+        <w:rPr>
+          <w:rFonts w:cstheme="minorHAnsi"/>
+        </w:rPr>
+        <w:t>3</w:t>
+      </w:r>
+      <w:r>
+        <w:rPr>
+          <w:rFonts w:cstheme="minorHAnsi"/>
+        </w:rPr>
+        <w:t xml:space="preserve">0 minutes on this. </w:t>
+      </w:r>
+    </w:p>
+    <w:p>
+      <w:pPr>
+        <w:rPr>
+          <w:rFonts w:cstheme="minorHAnsi"/>
+        </w:rPr>
+      </w:pPr>
+    </w:p>
+    <w:p>
+      <w:pPr>
+        <w:rPr>
+          <w:rFonts w:cstheme="minorHAnsi"/>
+        </w:rPr>
+      </w:pPr>
+      <w:r>
+        <w:rPr>
+          <w:rFonts w:cstheme="minorHAnsi"/>
+        </w:rPr>
+        <w:t>Slide 2</w:t>
+      </w:r>
+      <w:r>
+        <w:rPr>
+          <w:rFonts w:cstheme="minorHAnsi"/>
+        </w:rPr>
+        <w:t>4</w:t>
+      </w:r>
+      <w:r>
+        <w:rPr>
+          <w:rFonts w:cstheme="minorHAnsi"/>
+        </w:rPr>
+        <w:t xml:space="preserve"> - </w:t>
+      </w:r>
+      <w:r>
+        <w:rPr>
+          <w:rFonts w:cstheme="minorHAnsi"/>
+        </w:rPr>
+        <w:t>Functions — Returning</w:t>
+      </w:r>
+    </w:p>
+    <w:p>
+      <w:pPr>
+        <w:pStyle w:val="ListParagraph"/>
+        <w:numPr>
+          <w:ilvl w:val="0"/>
+          <w:numId w:val="26"/>
+        </w:numPr>
+        <w:rPr>
+          <w:rFonts w:cstheme="minorHAnsi"/>
+        </w:rPr>
+      </w:pPr>
+      <w:r>
+        <w:rPr>
+          <w:rFonts w:cstheme="minorHAnsi"/>
+        </w:rPr>
+        <w:t xml:space="preserve">You can have your function return a value, unless stated this will not be printed. </w:t>
+      </w:r>
+    </w:p>
+    <w:p>
+      <w:pPr>
+        <w:pStyle w:val="ListParagraph"/>
+        <w:numPr>
+          <w:ilvl w:val="0"/>
+          <w:numId w:val="26"/>
+        </w:numPr>
+        <w:rPr>
+          <w:rFonts w:cstheme="minorHAnsi"/>
+        </w:rPr>
+      </w:pPr>
+      <w:r>
+        <w:rPr>
+          <w:rFonts w:cstheme="minorHAnsi"/>
+        </w:rPr>
+        <w:t xml:space="preserve">You can use the return </w:t>
+      </w:r>
+      <w:r>
+        <w:rPr>
+          <w:rFonts w:cstheme="minorHAnsi"/>
+        </w:rPr>
+        <w:t>data</w:t>
+      </w:r>
+      <w:r>
+        <w:rPr>
+          <w:rFonts w:cstheme="minorHAnsi"/>
+        </w:rPr>
+        <w:t xml:space="preserve"> value</w:t>
+      </w:r>
+      <w:r>
+        <w:rPr>
+          <w:rFonts w:cstheme="minorHAnsi"/>
+        </w:rPr>
+        <w:t xml:space="preserve"> </w:t>
+      </w:r>
+      <w:r>
+        <w:rPr>
+          <w:rFonts w:cstheme="minorHAnsi"/>
+        </w:rPr>
+        <w:t>from</w:t>
+      </w:r>
       <w:bookmarkStart w:id="0" w:name="_GoBack"/>
       <w:bookmarkEnd w:id="0"/>
-    </w:p>
-    <w:p>
-      <w:pPr>
-        <w:rPr>
-          <w:rFonts w:cstheme="minorHAnsi"/>
-        </w:rPr>
-      </w:pPr>
-    </w:p>
-    <w:p>
-      <w:pPr>
-        <w:rPr>
-          <w:rFonts w:cstheme="minorHAnsi"/>
-        </w:rPr>
-      </w:pPr>
-      <w:r>
-        <w:rPr>
-          <w:rFonts w:cstheme="minorHAnsi"/>
-        </w:rPr>
-        <w:t>Slide 1</w:t>
-      </w:r>
-      <w:r>
-        <w:rPr>
-          <w:rFonts w:cstheme="minorHAnsi"/>
-        </w:rPr>
-        <w:t>6</w:t>
-      </w:r>
-      <w:r>
-        <w:rPr>
-          <w:rFonts w:cstheme="minorHAnsi"/>
-        </w:rPr>
-        <w:t xml:space="preserve"> - </w:t>
-      </w:r>
-      <w:r>
-        <w:rPr>
-          <w:rFonts w:cstheme="minorHAnsi"/>
-        </w:rPr>
-        <w:t>Functions — Create</w:t>
-      </w:r>
-    </w:p>
-    <w:p>
-      <w:pPr>
-        <w:pStyle w:val="ListParagraph"/>
-        <w:numPr>
-          <w:ilvl w:val="0"/>
-          <w:numId w:val="19"/>
-        </w:numPr>
-        <w:rPr>
-          <w:rFonts w:cstheme="minorHAnsi"/>
-        </w:rPr>
-      </w:pPr>
-      <w:r>
-        <w:rPr>
-          <w:rFonts w:cstheme="minorHAnsi"/>
-        </w:rPr>
-        <w:t>In Python, a function is defined using the def key word followed by round brackets, that can be left empty or have a parameter passed through it and then a colon</w:t>
-      </w:r>
-      <w:r>
-        <w:rPr>
-          <w:rFonts w:cstheme="minorHAnsi"/>
-        </w:rPr>
-        <w:t xml:space="preserve">. </w:t>
-      </w:r>
-    </w:p>
-    <w:p>
-      <w:pPr>
-        <w:pStyle w:val="ListParagraph"/>
-        <w:rPr>
-          <w:rFonts w:cstheme="minorHAnsi"/>
-        </w:rPr>
-      </w:pPr>
-    </w:p>
-    <w:p>
-      <w:pPr>
-        <w:rPr>
-          <w:rFonts w:cstheme="minorHAnsi"/>
-        </w:rPr>
-      </w:pPr>
-      <w:r>
-        <w:rPr>
-          <w:rFonts w:cstheme="minorHAnsi"/>
-        </w:rPr>
-        <w:t>Slide 1</w:t>
-      </w:r>
-      <w:r>
-        <w:rPr>
-          <w:rFonts w:cstheme="minorHAnsi"/>
-        </w:rPr>
-        <w:t>7</w:t>
-      </w:r>
-      <w:r>
-        <w:rPr>
-          <w:rFonts w:cstheme="minorHAnsi"/>
-        </w:rPr>
-        <w:t xml:space="preserve"> - </w:t>
-      </w:r>
-      <w:r>
-        <w:rPr>
-          <w:rFonts w:cstheme="minorHAnsi"/>
-        </w:rPr>
-        <w:t>Functions — Create</w:t>
-      </w:r>
-    </w:p>
-    <w:p>
-      <w:pPr>
-        <w:pStyle w:val="ListParagraph"/>
-        <w:numPr>
-          <w:ilvl w:val="0"/>
-          <w:numId w:val="20"/>
-        </w:numPr>
-        <w:rPr>
-          <w:rFonts w:cstheme="minorHAnsi"/>
-        </w:rPr>
-      </w:pPr>
-      <w:r>
-        <w:rPr>
-          <w:rFonts w:cstheme="minorHAnsi"/>
-        </w:rPr>
-        <w:t xml:space="preserve">This is the syntax for a function. </w:t>
-      </w:r>
-    </w:p>
-    <w:p>
-      <w:pPr>
-        <w:pStyle w:val="ListParagraph"/>
-        <w:numPr>
-          <w:ilvl w:val="0"/>
-          <w:numId w:val="20"/>
-        </w:numPr>
-        <w:rPr>
-          <w:rFonts w:cstheme="minorHAnsi"/>
-        </w:rPr>
-      </w:pPr>
-      <w:r>
-        <w:rPr>
-          <w:rFonts w:cstheme="minorHAnsi"/>
-        </w:rPr>
-        <w:t>You should name a function like you would a variable</w:t>
-      </w:r>
-      <w:r>
-        <w:rPr>
-          <w:rFonts w:cstheme="minorHAnsi"/>
-        </w:rPr>
-        <w:t>, lowercase, no punctuation, underscore instead of spaces</w:t>
-      </w:r>
-      <w:r>
-        <w:rPr>
-          <w:rFonts w:cstheme="minorHAnsi"/>
-        </w:rPr>
-        <w:t xml:space="preserve"> and have the name explain what the function does. </w:t>
-      </w:r>
-    </w:p>
-    <w:p>
-      <w:pPr>
-        <w:rPr>
-          <w:rFonts w:cstheme="minorHAnsi"/>
-        </w:rPr>
-      </w:pPr>
-    </w:p>
-    <w:p>
-      <w:pPr>
-        <w:rPr>
-          <w:rFonts w:cstheme="minorHAnsi"/>
-        </w:rPr>
-      </w:pPr>
-      <w:r>
-        <w:rPr>
-          <w:rFonts w:cstheme="minorHAnsi"/>
-        </w:rPr>
-        <w:t>Slide 1</w:t>
-      </w:r>
-      <w:r>
-        <w:rPr>
-          <w:rFonts w:cstheme="minorHAnsi"/>
-        </w:rPr>
-        <w:t>8</w:t>
-      </w:r>
-      <w:r>
-        <w:rPr>
-          <w:rFonts w:cstheme="minorHAnsi"/>
-        </w:rPr>
-        <w:t xml:space="preserve"> - </w:t>
-      </w:r>
-      <w:r>
-        <w:rPr>
-          <w:rFonts w:cstheme="minorHAnsi"/>
-        </w:rPr>
-        <w:t>Functions — Call</w:t>
-      </w:r>
-    </w:p>
-    <w:p>
-      <w:pPr>
-        <w:pStyle w:val="ListParagraph"/>
-        <w:numPr>
-          <w:ilvl w:val="0"/>
-          <w:numId w:val="21"/>
-        </w:numPr>
-        <w:rPr>
-          <w:rFonts w:cstheme="minorHAnsi"/>
-        </w:rPr>
-      </w:pPr>
-      <w:r>
-        <w:rPr>
-          <w:rFonts w:cstheme="minorHAnsi"/>
-        </w:rPr>
-        <w:t xml:space="preserve">To use or call a function, you type the name of the function followed by the round brackets. </w:t>
-      </w:r>
-    </w:p>
-    <w:p>
-      <w:pPr>
-        <w:pStyle w:val="ListParagraph"/>
-        <w:numPr>
-          <w:ilvl w:val="0"/>
-          <w:numId w:val="21"/>
-        </w:numPr>
-        <w:rPr>
-          <w:rFonts w:cstheme="minorHAnsi"/>
-        </w:rPr>
-      </w:pPr>
-      <w:proofErr w:type="gramStart"/>
-      <w:r>
-        <w:rPr>
-          <w:rFonts w:cstheme="minorHAnsi"/>
-        </w:rPr>
-        <w:t>So</w:t>
-      </w:r>
-      <w:proofErr w:type="gramEnd"/>
-      <w:r>
-        <w:rPr>
-          <w:rFonts w:cstheme="minorHAnsi"/>
-        </w:rPr>
-        <w:t xml:space="preserve"> In this example, if you look at the code within the function, it will print “Hello World”, so if you call the function, at the bottom of the example, this will run the code within the function and print “Hello World”. </w:t>
-      </w:r>
-    </w:p>
-    <w:p>
-      <w:pPr>
-        <w:rPr>
-          <w:rFonts w:cstheme="minorHAnsi"/>
-        </w:rPr>
-      </w:pPr>
-    </w:p>
-    <w:p>
-      <w:pPr>
-        <w:rPr>
-          <w:rFonts w:cstheme="minorHAnsi"/>
-        </w:rPr>
-      </w:pPr>
-      <w:r>
-        <w:rPr>
-          <w:rFonts w:cstheme="minorHAnsi"/>
-        </w:rPr>
-        <w:t xml:space="preserve">Slide </w:t>
-      </w:r>
-      <w:r>
-        <w:rPr>
-          <w:rFonts w:cstheme="minorHAnsi"/>
-        </w:rPr>
-        <w:t>19</w:t>
-      </w:r>
-      <w:r>
-        <w:rPr>
-          <w:rFonts w:cstheme="minorHAnsi"/>
-        </w:rPr>
-        <w:t xml:space="preserve"> - </w:t>
-      </w:r>
-      <w:r>
-        <w:rPr>
-          <w:rFonts w:cstheme="minorHAnsi"/>
-        </w:rPr>
-        <w:t>Functions — Parameters</w:t>
-      </w:r>
-    </w:p>
-    <w:p>
-      <w:pPr>
-        <w:pStyle w:val="ListParagraph"/>
-        <w:numPr>
-          <w:ilvl w:val="0"/>
-          <w:numId w:val="22"/>
-        </w:numPr>
-        <w:rPr>
-          <w:rFonts w:cstheme="minorHAnsi"/>
-        </w:rPr>
-      </w:pPr>
-      <w:r>
-        <w:rPr>
-          <w:rFonts w:cstheme="minorHAnsi"/>
-        </w:rPr>
-        <w:t xml:space="preserve">As stated earlier, parameters are data we can pass the function. </w:t>
-      </w:r>
-    </w:p>
-    <w:p>
-      <w:pPr>
-        <w:pStyle w:val="ListParagraph"/>
-        <w:numPr>
-          <w:ilvl w:val="0"/>
-          <w:numId w:val="22"/>
-        </w:numPr>
-        <w:rPr>
-          <w:rFonts w:cstheme="minorHAnsi"/>
-        </w:rPr>
-      </w:pPr>
-      <w:r>
-        <w:rPr>
-          <w:rFonts w:cstheme="minorHAnsi"/>
-        </w:rPr>
-        <w:t xml:space="preserve">In this example, in the brackets we have defined a variable ‘name’, so anything we pass in the brackets when calling the function will </w:t>
-      </w:r>
-      <w:r>
-        <w:rPr>
-          <w:rFonts w:cstheme="minorHAnsi"/>
-        </w:rPr>
-        <w:t xml:space="preserve">be passed to the name variable within the code. </w:t>
-      </w:r>
-    </w:p>
-    <w:p>
-      <w:pPr>
-        <w:pStyle w:val="ListParagraph"/>
-        <w:numPr>
-          <w:ilvl w:val="0"/>
-          <w:numId w:val="22"/>
-        </w:numPr>
-        <w:rPr>
-          <w:rFonts w:cstheme="minorHAnsi"/>
-        </w:rPr>
-      </w:pPr>
-      <w:r>
-        <w:rPr>
-          <w:rFonts w:cstheme="minorHAnsi"/>
-        </w:rPr>
-        <w:t>So as the example shows, when calling the function and adding the different names, it will print “Hello Alice”, “Hello Bob” and “Hello Charlie” concurrently.</w:t>
-      </w:r>
-    </w:p>
-    <w:p>
-      <w:pPr>
-        <w:rPr>
-          <w:rFonts w:cstheme="minorHAnsi"/>
-        </w:rPr>
-      </w:pPr>
-    </w:p>
-    <w:p>
-      <w:pPr>
-        <w:rPr>
-          <w:rFonts w:cstheme="minorHAnsi"/>
-        </w:rPr>
-      </w:pPr>
-      <w:r>
-        <w:rPr>
-          <w:rFonts w:cstheme="minorHAnsi"/>
-        </w:rPr>
-        <w:t>Slide 2</w:t>
-      </w:r>
-      <w:r>
-        <w:rPr>
-          <w:rFonts w:cstheme="minorHAnsi"/>
-        </w:rPr>
-        <w:t>0</w:t>
-      </w:r>
-      <w:r>
-        <w:rPr>
-          <w:rFonts w:cstheme="minorHAnsi"/>
-        </w:rPr>
-        <w:t xml:space="preserve"> - </w:t>
-      </w:r>
-      <w:r>
-        <w:rPr>
-          <w:rFonts w:cstheme="minorHAnsi"/>
-        </w:rPr>
-        <w:t>Functions — Parameters</w:t>
-      </w:r>
-    </w:p>
-    <w:p>
-      <w:pPr>
-        <w:pStyle w:val="ListParagraph"/>
-        <w:numPr>
-          <w:ilvl w:val="0"/>
-          <w:numId w:val="23"/>
-        </w:numPr>
-        <w:rPr>
-          <w:rFonts w:cstheme="minorHAnsi"/>
-        </w:rPr>
-      </w:pPr>
-      <w:r>
-        <w:rPr>
-          <w:rFonts w:cstheme="minorHAnsi"/>
-        </w:rPr>
-        <w:t xml:space="preserve">This example shows that you can pass multiple parameters to your function, this one will take a name and age and put that into the code. </w:t>
-      </w:r>
-    </w:p>
-    <w:p>
-      <w:pPr>
-        <w:pStyle w:val="ListParagraph"/>
-        <w:numPr>
-          <w:ilvl w:val="0"/>
-          <w:numId w:val="23"/>
-        </w:numPr>
-        <w:rPr>
-          <w:rFonts w:cstheme="minorHAnsi"/>
-        </w:rPr>
-      </w:pPr>
-      <w:proofErr w:type="gramStart"/>
-      <w:r>
-        <w:rPr>
-          <w:rFonts w:cstheme="minorHAnsi"/>
-        </w:rPr>
-        <w:t>So</w:t>
-      </w:r>
-      <w:proofErr w:type="gramEnd"/>
-      <w:r>
-        <w:rPr>
-          <w:rFonts w:cstheme="minorHAnsi"/>
-        </w:rPr>
-        <w:t xml:space="preserve"> when the first one is called, what will it print?</w:t>
-      </w:r>
-    </w:p>
-    <w:p>
-      <w:pPr>
-        <w:pStyle w:val="ListParagraph"/>
-        <w:numPr>
-          <w:ilvl w:val="0"/>
-          <w:numId w:val="23"/>
-        </w:numPr>
-        <w:rPr>
-          <w:rFonts w:cstheme="minorHAnsi"/>
-        </w:rPr>
-      </w:pPr>
-      <w:r>
-        <w:rPr>
-          <w:rFonts w:cstheme="minorHAnsi"/>
-        </w:rPr>
-        <w:t xml:space="preserve">Hello Alice. I’m 22 years </w:t>
-      </w:r>
-      <w:proofErr w:type="spellStart"/>
-      <w:r>
-        <w:rPr>
-          <w:rFonts w:cstheme="minorHAnsi"/>
-        </w:rPr>
-        <w:t>old.</w:t>
-      </w:r>
-      <w:proofErr w:type="spellEnd"/>
-      <w:r>
-        <w:rPr>
-          <w:rFonts w:cstheme="minorHAnsi"/>
-        </w:rPr>
-        <w:t xml:space="preserve"> In 10 </w:t>
-      </w:r>
-      <w:proofErr w:type="spellStart"/>
-      <w:proofErr w:type="gramStart"/>
-      <w:r>
-        <w:rPr>
-          <w:rFonts w:cstheme="minorHAnsi"/>
-        </w:rPr>
-        <w:t>years</w:t>
-      </w:r>
-      <w:proofErr w:type="gramEnd"/>
-      <w:r>
-        <w:rPr>
-          <w:rFonts w:cstheme="minorHAnsi"/>
-        </w:rPr>
-        <w:t xml:space="preserve"> time</w:t>
-      </w:r>
-      <w:proofErr w:type="spellEnd"/>
-      <w:r>
-        <w:rPr>
-          <w:rFonts w:cstheme="minorHAnsi"/>
-        </w:rPr>
-        <w:t xml:space="preserve">, I will be 32. </w:t>
-      </w:r>
-    </w:p>
-    <w:p>
-      <w:pPr>
-        <w:rPr>
-          <w:rFonts w:cstheme="minorHAnsi"/>
-        </w:rPr>
-      </w:pPr>
-    </w:p>
-    <w:p>
-      <w:pPr>
-        <w:rPr>
-          <w:rFonts w:cstheme="minorHAnsi"/>
-        </w:rPr>
-      </w:pPr>
-      <w:r>
-        <w:rPr>
-          <w:rFonts w:cstheme="minorHAnsi"/>
-        </w:rPr>
-        <w:t>Slide 2</w:t>
-      </w:r>
-      <w:r>
-        <w:rPr>
-          <w:rFonts w:cstheme="minorHAnsi"/>
-        </w:rPr>
-        <w:t>1</w:t>
-      </w:r>
-      <w:r>
-        <w:rPr>
-          <w:rFonts w:cstheme="minorHAnsi"/>
-        </w:rPr>
-        <w:t xml:space="preserve"> - </w:t>
-      </w:r>
-      <w:r>
-        <w:rPr>
-          <w:rFonts w:cstheme="minorHAnsi"/>
-        </w:rPr>
-        <w:t>Functions — Parameters</w:t>
-      </w:r>
-    </w:p>
-    <w:p>
-      <w:pPr>
-        <w:pStyle w:val="ListParagraph"/>
-        <w:numPr>
-          <w:ilvl w:val="0"/>
-          <w:numId w:val="24"/>
-        </w:numPr>
-        <w:rPr>
-          <w:rFonts w:cstheme="minorHAnsi"/>
-        </w:rPr>
-      </w:pPr>
-      <w:r>
-        <w:rPr>
-          <w:rFonts w:cstheme="minorHAnsi"/>
-        </w:rPr>
-        <w:t>This function will take three parameters, and multiply them together.</w:t>
-      </w:r>
-    </w:p>
-    <w:p>
-      <w:pPr>
-        <w:pStyle w:val="ListParagraph"/>
-        <w:numPr>
-          <w:ilvl w:val="0"/>
-          <w:numId w:val="24"/>
-        </w:numPr>
-        <w:rPr>
-          <w:rFonts w:cstheme="minorHAnsi"/>
-        </w:rPr>
-      </w:pPr>
-      <w:r>
-        <w:rPr>
-          <w:rFonts w:cstheme="minorHAnsi"/>
-        </w:rPr>
-        <w:t xml:space="preserve">It then casts the answer to a string so it can be concatenated with a string. </w:t>
-      </w:r>
-    </w:p>
-    <w:p>
-      <w:pPr>
-        <w:pStyle w:val="ListParagraph"/>
-        <w:numPr>
-          <w:ilvl w:val="0"/>
-          <w:numId w:val="24"/>
-        </w:numPr>
-        <w:rPr>
-          <w:rFonts w:cstheme="minorHAnsi"/>
-        </w:rPr>
-      </w:pPr>
-      <w:proofErr w:type="gramStart"/>
-      <w:r>
-        <w:rPr>
-          <w:rFonts w:cstheme="minorHAnsi"/>
-        </w:rPr>
-        <w:t>So</w:t>
-      </w:r>
-      <w:proofErr w:type="gramEnd"/>
-      <w:r>
-        <w:rPr>
-          <w:rFonts w:cstheme="minorHAnsi"/>
-        </w:rPr>
-        <w:t xml:space="preserve"> </w:t>
-      </w:r>
-      <w:r>
-        <w:rPr>
-          <w:rFonts w:cstheme="minorHAnsi"/>
-        </w:rPr>
-        <w:t>what will be printed in these two examples?</w:t>
-      </w:r>
-    </w:p>
-    <w:p>
-      <w:pPr>
-        <w:pStyle w:val="ListParagraph"/>
-        <w:numPr>
-          <w:ilvl w:val="0"/>
-          <w:numId w:val="24"/>
-        </w:numPr>
-        <w:rPr>
-          <w:rFonts w:cstheme="minorHAnsi"/>
-        </w:rPr>
-      </w:pPr>
-      <w:r>
-        <w:rPr>
-          <w:rFonts w:cstheme="minorHAnsi"/>
-        </w:rPr>
-        <w:t>The area is 144</w:t>
-      </w:r>
-    </w:p>
-    <w:p>
-      <w:pPr>
-        <w:pStyle w:val="ListParagraph"/>
-        <w:numPr>
-          <w:ilvl w:val="0"/>
-          <w:numId w:val="24"/>
-        </w:numPr>
-        <w:rPr>
-          <w:rFonts w:cstheme="minorHAnsi"/>
-        </w:rPr>
-      </w:pPr>
-      <w:r>
-        <w:rPr>
-          <w:rFonts w:cstheme="minorHAnsi"/>
-        </w:rPr>
-        <w:t>The area is 840</w:t>
-      </w:r>
-    </w:p>
-    <w:p>
-      <w:pPr>
-        <w:rPr>
-          <w:rFonts w:cstheme="minorHAnsi"/>
-        </w:rPr>
-      </w:pPr>
-    </w:p>
-    <w:p>
-      <w:pPr>
-        <w:rPr>
-          <w:rFonts w:cstheme="minorHAnsi"/>
-        </w:rPr>
-      </w:pPr>
-    </w:p>
-    <w:p>
-      <w:pPr>
-        <w:rPr>
-          <w:rFonts w:cstheme="minorHAnsi"/>
-        </w:rPr>
-      </w:pPr>
-      <w:r>
-        <w:rPr>
-          <w:rFonts w:cstheme="minorHAnsi"/>
-        </w:rPr>
-        <w:t>Slide 2</w:t>
-      </w:r>
-      <w:r>
-        <w:rPr>
-          <w:rFonts w:cstheme="minorHAnsi"/>
-        </w:rPr>
-        <w:t>2</w:t>
-      </w:r>
-      <w:r>
-        <w:rPr>
-          <w:rFonts w:cstheme="minorHAnsi"/>
-        </w:rPr>
-        <w:t xml:space="preserve"> - </w:t>
-      </w:r>
-      <w:r>
-        <w:rPr>
-          <w:rFonts w:cstheme="minorHAnsi"/>
-        </w:rPr>
-        <w:t>Functions — Parameters</w:t>
-      </w:r>
-    </w:p>
-    <w:p>
-      <w:pPr>
-        <w:pStyle w:val="ListParagraph"/>
-        <w:numPr>
-          <w:ilvl w:val="0"/>
-          <w:numId w:val="25"/>
-        </w:numPr>
-        <w:rPr>
-          <w:rFonts w:cstheme="minorHAnsi"/>
-        </w:rPr>
-      </w:pPr>
-      <w:r>
-        <w:rPr>
-          <w:rFonts w:cstheme="minorHAnsi"/>
-        </w:rPr>
-        <w:t>Here is the syntax for including parameters to your function.</w:t>
-      </w:r>
-    </w:p>
-    <w:p>
-      <w:pPr>
-        <w:rPr>
-          <w:rFonts w:cstheme="minorHAnsi"/>
-        </w:rPr>
-      </w:pPr>
-    </w:p>
-    <w:p>
-      <w:pPr>
-        <w:rPr>
-          <w:rFonts w:cstheme="minorHAnsi"/>
-        </w:rPr>
-      </w:pPr>
-      <w:r>
-        <w:rPr>
-          <w:rFonts w:cstheme="minorHAnsi"/>
-        </w:rPr>
-        <w:t>Slide 2</w:t>
-      </w:r>
-      <w:r>
-        <w:rPr>
-          <w:rFonts w:cstheme="minorHAnsi"/>
-        </w:rPr>
-        <w:t>3</w:t>
-      </w:r>
-      <w:r>
-        <w:rPr>
-          <w:rFonts w:cstheme="minorHAnsi"/>
-        </w:rPr>
-        <w:t xml:space="preserve"> - </w:t>
-      </w:r>
-      <w:r>
-        <w:rPr>
-          <w:rFonts w:cstheme="minorHAnsi"/>
-        </w:rPr>
-        <w:t>Coding Time</w:t>
-      </w:r>
-      <w:r>
-        <w:rPr>
-          <w:rFonts w:cstheme="minorHAnsi"/>
-        </w:rPr>
-        <w:t xml:space="preserve"> - </w:t>
-      </w:r>
-      <w:r>
-        <w:rPr>
-          <w:rFonts w:cstheme="minorHAnsi"/>
-        </w:rPr>
-        <w:t>Section A</w:t>
-      </w:r>
-    </w:p>
-    <w:p>
-      <w:pPr>
-        <w:pStyle w:val="ListParagraph"/>
-        <w:numPr>
-          <w:ilvl w:val="0"/>
-          <w:numId w:val="2"/>
-        </w:numPr>
-        <w:rPr>
-          <w:rFonts w:cstheme="minorHAnsi"/>
-        </w:rPr>
-      </w:pPr>
-      <w:r>
-        <w:rPr>
-          <w:rFonts w:cstheme="minorHAnsi"/>
-        </w:rPr>
-        <w:t>Now, it’s your time to try some coding, please refer to Section A on your worksheets.</w:t>
-      </w:r>
-    </w:p>
-    <w:p>
-      <w:pPr>
-        <w:pStyle w:val="ListParagraph"/>
-        <w:numPr>
-          <w:ilvl w:val="0"/>
-          <w:numId w:val="2"/>
-        </w:numPr>
-        <w:rPr>
-          <w:rFonts w:cstheme="minorHAnsi"/>
-        </w:rPr>
-      </w:pPr>
-      <w:r>
-        <w:rPr>
-          <w:rFonts w:cstheme="minorHAnsi"/>
-        </w:rPr>
-        <w:t xml:space="preserve">You’ll have </w:t>
-      </w:r>
-      <w:r>
-        <w:rPr>
-          <w:rFonts w:cstheme="minorHAnsi"/>
-        </w:rPr>
-        <w:t>3</w:t>
-      </w:r>
-      <w:r>
-        <w:rPr>
-          <w:rFonts w:cstheme="minorHAnsi"/>
-        </w:rPr>
-        <w:t xml:space="preserve">0 minutes on this. </w:t>
-      </w:r>
-    </w:p>
-    <w:p>
-      <w:pPr>
-        <w:rPr>
-          <w:rFonts w:cstheme="minorHAnsi"/>
-        </w:rPr>
-      </w:pPr>
-    </w:p>
-    <w:p>
-      <w:pPr>
-        <w:rPr>
-          <w:rFonts w:cstheme="minorHAnsi"/>
-        </w:rPr>
-      </w:pPr>
-      <w:r>
-        <w:rPr>
-          <w:rFonts w:cstheme="minorHAnsi"/>
-        </w:rPr>
-        <w:t>Slide 2</w:t>
-      </w:r>
-      <w:r>
-        <w:rPr>
-          <w:rFonts w:cstheme="minorHAnsi"/>
-        </w:rPr>
-        <w:t>4</w:t>
-      </w:r>
-      <w:r>
-        <w:rPr>
-          <w:rFonts w:cstheme="minorHAnsi"/>
-        </w:rPr>
-        <w:t xml:space="preserve"> - </w:t>
-      </w:r>
-      <w:r>
-        <w:rPr>
-          <w:rFonts w:cstheme="minorHAnsi"/>
-        </w:rPr>
-        <w:t>Functions — Returning</w:t>
-      </w:r>
-    </w:p>
-    <w:p>
-      <w:pPr>
-        <w:pStyle w:val="ListParagraph"/>
-        <w:numPr>
-          <w:ilvl w:val="0"/>
-          <w:numId w:val="26"/>
-        </w:numPr>
-        <w:rPr>
-          <w:rFonts w:cstheme="minorHAnsi"/>
-        </w:rPr>
-      </w:pPr>
-      <w:r>
-        <w:rPr>
-          <w:rFonts w:cstheme="minorHAnsi"/>
-        </w:rPr>
-        <w:t xml:space="preserve">You can have your function return a value, unless stated this will not be printed. </w:t>
-      </w:r>
-    </w:p>
-    <w:p>
-      <w:pPr>
-        <w:pStyle w:val="ListParagraph"/>
-        <w:numPr>
-          <w:ilvl w:val="0"/>
-          <w:numId w:val="26"/>
-        </w:numPr>
-        <w:rPr>
-          <w:rFonts w:cstheme="minorHAnsi"/>
-        </w:rPr>
-      </w:pPr>
-      <w:r>
-        <w:rPr>
-          <w:rFonts w:cstheme="minorHAnsi"/>
-        </w:rPr>
-        <w:t xml:space="preserve">You can use the return </w:t>
-      </w:r>
-      <w:r>
-        <w:rPr>
-          <w:rFonts w:cstheme="minorHAnsi"/>
-        </w:rPr>
-        <w:t>data</w:t>
-      </w:r>
-      <w:r>
-        <w:rPr>
-          <w:rFonts w:cstheme="minorHAnsi"/>
-        </w:rPr>
-        <w:t xml:space="preserve"> </w:t>
-      </w:r>
-      <w:r>
-        <w:rPr>
-          <w:rFonts w:cstheme="minorHAnsi"/>
-        </w:rPr>
-        <w:t xml:space="preserve">in your code to input into other </w:t>
-      </w:r>
-      <w:r>
-        <w:rPr>
-          <w:rFonts w:cstheme="minorHAnsi"/>
-        </w:rPr>
-        <w:t>variables</w:t>
-      </w:r>
-      <w:r>
-        <w:rPr>
-          <w:rFonts w:cstheme="minorHAnsi"/>
-        </w:rPr>
-        <w:t xml:space="preserve"> in your code.  </w:t>
+      <w:r>
+        <w:rPr>
+          <w:rFonts w:cstheme="minorHAnsi"/>
+        </w:rPr>
+        <w:t xml:space="preserve"> your function</w:t>
+      </w:r>
+      <w:r>
+        <w:rPr>
+          <w:rFonts w:cstheme="minorHAnsi"/>
+        </w:rPr>
+        <w:t xml:space="preserve"> to input into other </w:t>
+      </w:r>
+      <w:r>
+        <w:rPr>
+          <w:rFonts w:cstheme="minorHAnsi"/>
+        </w:rPr>
+        <w:t>code where required</w:t>
+      </w:r>
+      <w:r>
+        <w:rPr>
+          <w:rFonts w:cstheme="minorHAnsi"/>
+        </w:rPr>
+        <w:t xml:space="preserve">.  </w:t>
       </w:r>
     </w:p>
     <w:p>

</xml_diff>